<commit_message>
update cm plant and class design
</commit_message>
<xml_diff>
--- a/WIP/Document/Project Management/VMN_CMPlan_v1.0_EN.docx
+++ b/WIP/Document/Project Management/VMN_CMPlan_v1.0_EN.docx
@@ -4552,8 +4552,6 @@
             <w:pPr>
               <w:pStyle w:val="bang0"/>
             </w:pPr>
-            <w:bookmarkStart w:id="10" w:name="_GoBack"/>
-            <w:bookmarkEnd w:id="10"/>
             <w:r>
               <w:rPr>
                 <w:lang w:eastAsia="zh-CN"/>
@@ -5773,9 +5771,6 @@
           <w:p>
             <w:pPr>
               <w:pStyle w:val="bang0"/>
-              <w:rPr>
-                <w:lang w:eastAsia="zh-CN"/>
-              </w:rPr>
             </w:pPr>
           </w:p>
         </w:tc>
@@ -5792,7 +5787,7 @@
               <w:rPr>
                 <w:lang w:eastAsia="zh-CN"/>
               </w:rPr>
-              <w:t>Component Test Case</w:t>
+              <w:t>Test report</w:t>
             </w:r>
           </w:p>
         </w:tc>
@@ -5808,12 +5803,30 @@
                 <w:lang w:val="en-GB"/>
               </w:rPr>
             </w:pPr>
+            <w:r>
+              <w:rPr>
+                <w:lang w:val="vi-VN" w:eastAsia="zh-CN"/>
+              </w:rPr>
+              <w:t>VMN</w:t>
+            </w:r>
+            <w:r>
+              <w:rPr>
+                <w:lang w:eastAsia="zh-CN"/>
+              </w:rPr>
+              <w:t>_</w:t>
+            </w:r>
+            <w:r>
+              <w:rPr>
+                <w:lang w:eastAsia="zh-CN"/>
+              </w:rPr>
+              <w:t xml:space="preserve">Test </w:t>
+            </w:r>
             <w:proofErr w:type="spellStart"/>
             <w:r>
               <w:rPr>
                 <w:lang w:eastAsia="zh-CN"/>
               </w:rPr>
-              <w:t>VMN</w:t>
+              <w:t>Report</w:t>
             </w:r>
             <w:r>
               <w:rPr>
@@ -5825,60 +5838,28 @@
               <w:rPr>
                 <w:lang w:eastAsia="zh-CN"/>
               </w:rPr>
-              <w:t>Component</w:t>
+              <w:t>v</w:t>
             </w:r>
             <w:proofErr w:type="spellEnd"/>
             <w:r>
               <w:rPr>
                 <w:lang w:eastAsia="zh-CN"/>
               </w:rPr>
-              <w:t xml:space="preserve"> Test </w:t>
+              <w:t>&lt;</w:t>
             </w:r>
             <w:proofErr w:type="spellStart"/>
             <w:r>
               <w:rPr>
                 <w:lang w:eastAsia="zh-CN"/>
               </w:rPr>
-              <w:t>Case</w:t>
-            </w:r>
-            <w:r>
-              <w:rPr>
-                <w:lang w:eastAsia="zh-CN"/>
-              </w:rPr>
-              <w:t>_</w:t>
-            </w:r>
-            <w:r>
-              <w:rPr>
-                <w:lang w:eastAsia="zh-CN"/>
-              </w:rPr>
-              <w:t>v</w:t>
+              <w:t>x.x</w:t>
             </w:r>
             <w:proofErr w:type="spellEnd"/>
             <w:r>
               <w:rPr>
                 <w:lang w:eastAsia="zh-CN"/>
               </w:rPr>
-              <w:t>&lt;</w:t>
-            </w:r>
-            <w:proofErr w:type="spellStart"/>
-            <w:r>
-              <w:rPr>
-                <w:lang w:eastAsia="zh-CN"/>
-              </w:rPr>
-              <w:t>x.x</w:t>
-            </w:r>
-            <w:proofErr w:type="spellEnd"/>
-            <w:r>
-              <w:rPr>
-                <w:lang w:eastAsia="zh-CN"/>
-              </w:rPr>
               <w:t>&gt;</w:t>
-            </w:r>
-            <w:r>
-              <w:rPr>
-                <w:lang w:eastAsia="zh-CN"/>
-              </w:rPr>
-              <w:t xml:space="preserve"> </w:t>
             </w:r>
             <w:r>
               <w:rPr>
@@ -5896,118 +5877,6 @@
         <w:tc>
           <w:tcPr>
             <w:tcW w:w="1624" w:type="dxa"/>
-            <w:vMerge/>
-            <w:vAlign w:val="center"/>
-          </w:tcPr>
-          <w:p>
-            <w:pPr>
-              <w:pStyle w:val="bang0"/>
-            </w:pPr>
-          </w:p>
-        </w:tc>
-        <w:tc>
-          <w:tcPr>
-            <w:tcW w:w="3050" w:type="dxa"/>
-            <w:vAlign w:val="center"/>
-          </w:tcPr>
-          <w:p>
-            <w:pPr>
-              <w:pStyle w:val="bang0"/>
-            </w:pPr>
-            <w:r>
-              <w:rPr>
-                <w:lang w:eastAsia="zh-CN"/>
-              </w:rPr>
-              <w:t>Test report</w:t>
-            </w:r>
-          </w:p>
-        </w:tc>
-        <w:tc>
-          <w:tcPr>
-            <w:tcW w:w="3576" w:type="dxa"/>
-            <w:vAlign w:val="center"/>
-          </w:tcPr>
-          <w:p>
-            <w:pPr>
-              <w:pStyle w:val="bang0"/>
-              <w:rPr>
-                <w:lang w:val="en-GB"/>
-              </w:rPr>
-            </w:pPr>
-            <w:r>
-              <w:rPr>
-                <w:lang w:val="vi-VN" w:eastAsia="zh-CN"/>
-              </w:rPr>
-              <w:t>VMN</w:t>
-            </w:r>
-            <w:r>
-              <w:rPr>
-                <w:lang w:eastAsia="zh-CN"/>
-              </w:rPr>
-              <w:t>_</w:t>
-            </w:r>
-            <w:r>
-              <w:rPr>
-                <w:lang w:eastAsia="zh-CN"/>
-              </w:rPr>
-              <w:t xml:space="preserve">Test </w:t>
-            </w:r>
-            <w:proofErr w:type="spellStart"/>
-            <w:r>
-              <w:rPr>
-                <w:lang w:eastAsia="zh-CN"/>
-              </w:rPr>
-              <w:t>Report</w:t>
-            </w:r>
-            <w:r>
-              <w:rPr>
-                <w:lang w:eastAsia="zh-CN"/>
-              </w:rPr>
-              <w:t>_</w:t>
-            </w:r>
-            <w:r>
-              <w:rPr>
-                <w:lang w:eastAsia="zh-CN"/>
-              </w:rPr>
-              <w:t>v</w:t>
-            </w:r>
-            <w:proofErr w:type="spellEnd"/>
-            <w:r>
-              <w:rPr>
-                <w:lang w:eastAsia="zh-CN"/>
-              </w:rPr>
-              <w:t>&lt;</w:t>
-            </w:r>
-            <w:proofErr w:type="spellStart"/>
-            <w:r>
-              <w:rPr>
-                <w:lang w:eastAsia="zh-CN"/>
-              </w:rPr>
-              <w:t>x.x</w:t>
-            </w:r>
-            <w:proofErr w:type="spellEnd"/>
-            <w:r>
-              <w:rPr>
-                <w:lang w:eastAsia="zh-CN"/>
-              </w:rPr>
-              <w:t>&gt;</w:t>
-            </w:r>
-            <w:r>
-              <w:rPr>
-                <w:lang w:eastAsia="zh-CN"/>
-              </w:rPr>
-              <w:t>_language</w:t>
-            </w:r>
-          </w:p>
-        </w:tc>
-      </w:tr>
-      <w:tr>
-        <w:trPr>
-          <w:jc w:val="center"/>
-        </w:trPr>
-        <w:tc>
-          <w:tcPr>
-            <w:tcW w:w="1624" w:type="dxa"/>
             <w:vMerge w:val="restart"/>
             <w:vAlign w:val="center"/>
           </w:tcPr>
@@ -6015,9 +5884,11 @@
             <w:pPr>
               <w:pStyle w:val="bang0"/>
             </w:pPr>
+            <w:bookmarkStart w:id="10" w:name="_GoBack"/>
             <w:r>
               <w:t>Process</w:t>
             </w:r>
+            <w:bookmarkEnd w:id="10"/>
           </w:p>
         </w:tc>
         <w:tc>
@@ -8884,7 +8755,7 @@
         </w:trPr>
         <w:tc>
           <w:tcPr>
-            <w:tcW w:w="1418" w:type="dxa"/>
+            <w:tcW w:w="1399" w:type="dxa"/>
             <w:shd w:val="clear" w:color="auto" w:fill="92D050"/>
           </w:tcPr>
           <w:p>
@@ -8906,7 +8777,7 @@
         </w:tc>
         <w:tc>
           <w:tcPr>
-            <w:tcW w:w="1552" w:type="dxa"/>
+            <w:tcW w:w="1530" w:type="dxa"/>
             <w:shd w:val="clear" w:color="auto" w:fill="92D050"/>
           </w:tcPr>
           <w:p>
@@ -8928,7 +8799,7 @@
         </w:tc>
         <w:tc>
           <w:tcPr>
-            <w:tcW w:w="2610" w:type="dxa"/>
+            <w:tcW w:w="2570" w:type="dxa"/>
             <w:shd w:val="clear" w:color="auto" w:fill="92D050"/>
           </w:tcPr>
           <w:p>
@@ -8950,7 +8821,7 @@
         </w:tc>
         <w:tc>
           <w:tcPr>
-            <w:tcW w:w="1710" w:type="dxa"/>
+            <w:tcW w:w="1685" w:type="dxa"/>
             <w:shd w:val="clear" w:color="auto" w:fill="92D050"/>
           </w:tcPr>
           <w:p>
@@ -8972,7 +8843,7 @@
         </w:tc>
         <w:tc>
           <w:tcPr>
-            <w:tcW w:w="1080" w:type="dxa"/>
+            <w:tcW w:w="1066" w:type="dxa"/>
             <w:shd w:val="clear" w:color="auto" w:fill="92D050"/>
           </w:tcPr>
           <w:p>
@@ -9000,7 +8871,7 @@
         </w:trPr>
         <w:tc>
           <w:tcPr>
-            <w:tcW w:w="8370" w:type="dxa"/>
+            <w:tcW w:w="8250" w:type="dxa"/>
             <w:gridSpan w:val="5"/>
             <w:shd w:val="clear" w:color="auto" w:fill="E6E6E6"/>
           </w:tcPr>
@@ -9023,7 +8894,7 @@
         </w:trPr>
         <w:tc>
           <w:tcPr>
-            <w:tcW w:w="1418" w:type="dxa"/>
+            <w:tcW w:w="1399" w:type="dxa"/>
             <w:vMerge w:val="restart"/>
           </w:tcPr>
           <w:p>
@@ -9037,7 +8908,7 @@
         </w:tc>
         <w:tc>
           <w:tcPr>
-            <w:tcW w:w="1552" w:type="dxa"/>
+            <w:tcW w:w="1530" w:type="dxa"/>
           </w:tcPr>
           <w:p>
             <w:pPr>
@@ -9050,7 +8921,7 @@
         </w:tc>
         <w:tc>
           <w:tcPr>
-            <w:tcW w:w="2610" w:type="dxa"/>
+            <w:tcW w:w="2570" w:type="dxa"/>
           </w:tcPr>
           <w:p>
             <w:pPr>
@@ -9095,7 +8966,7 @@
         </w:tc>
         <w:tc>
           <w:tcPr>
-            <w:tcW w:w="1710" w:type="dxa"/>
+            <w:tcW w:w="1685" w:type="dxa"/>
           </w:tcPr>
           <w:p>
             <w:pPr>
@@ -9108,7 +8979,7 @@
         </w:tc>
         <w:tc>
           <w:tcPr>
-            <w:tcW w:w="1080" w:type="dxa"/>
+            <w:tcW w:w="1066" w:type="dxa"/>
           </w:tcPr>
           <w:p>
             <w:pPr>
@@ -9142,7 +9013,7 @@
         </w:trPr>
         <w:tc>
           <w:tcPr>
-            <w:tcW w:w="1418" w:type="dxa"/>
+            <w:tcW w:w="1399" w:type="dxa"/>
             <w:vMerge/>
           </w:tcPr>
           <w:p>
@@ -9153,7 +9024,7 @@
         </w:tc>
         <w:tc>
           <w:tcPr>
-            <w:tcW w:w="1552" w:type="dxa"/>
+            <w:tcW w:w="1530" w:type="dxa"/>
           </w:tcPr>
           <w:p>
             <w:pPr>
@@ -9166,7 +9037,7 @@
         </w:tc>
         <w:tc>
           <w:tcPr>
-            <w:tcW w:w="2610" w:type="dxa"/>
+            <w:tcW w:w="2570" w:type="dxa"/>
           </w:tcPr>
           <w:p>
             <w:pPr>
@@ -9185,7 +9056,7 @@
         </w:tc>
         <w:tc>
           <w:tcPr>
-            <w:tcW w:w="1710" w:type="dxa"/>
+            <w:tcW w:w="1685" w:type="dxa"/>
           </w:tcPr>
           <w:p>
             <w:pPr>
@@ -9201,7 +9072,7 @@
         </w:tc>
         <w:tc>
           <w:tcPr>
-            <w:tcW w:w="1080" w:type="dxa"/>
+            <w:tcW w:w="1066" w:type="dxa"/>
           </w:tcPr>
           <w:p>
             <w:pPr>
@@ -9235,7 +9106,7 @@
         </w:trPr>
         <w:tc>
           <w:tcPr>
-            <w:tcW w:w="1418" w:type="dxa"/>
+            <w:tcW w:w="1399" w:type="dxa"/>
             <w:vMerge/>
           </w:tcPr>
           <w:p>
@@ -9246,7 +9117,7 @@
         </w:tc>
         <w:tc>
           <w:tcPr>
-            <w:tcW w:w="1552" w:type="dxa"/>
+            <w:tcW w:w="1530" w:type="dxa"/>
           </w:tcPr>
           <w:p>
             <w:pPr>
@@ -9259,7 +9130,7 @@
         </w:tc>
         <w:tc>
           <w:tcPr>
-            <w:tcW w:w="2610" w:type="dxa"/>
+            <w:tcW w:w="2570" w:type="dxa"/>
           </w:tcPr>
           <w:p>
             <w:pPr>
@@ -9342,7 +9213,7 @@
         </w:tc>
         <w:tc>
           <w:tcPr>
-            <w:tcW w:w="1710" w:type="dxa"/>
+            <w:tcW w:w="1685" w:type="dxa"/>
           </w:tcPr>
           <w:p>
             <w:pPr>
@@ -9355,7 +9226,7 @@
         </w:tc>
         <w:tc>
           <w:tcPr>
-            <w:tcW w:w="1080" w:type="dxa"/>
+            <w:tcW w:w="1066" w:type="dxa"/>
           </w:tcPr>
           <w:p>
             <w:pPr>
@@ -9381,7 +9252,7 @@
         </w:trPr>
         <w:tc>
           <w:tcPr>
-            <w:tcW w:w="1418" w:type="dxa"/>
+            <w:tcW w:w="1399" w:type="dxa"/>
             <w:vMerge/>
           </w:tcPr>
           <w:p>
@@ -9392,7 +9263,7 @@
         </w:tc>
         <w:tc>
           <w:tcPr>
-            <w:tcW w:w="1552" w:type="dxa"/>
+            <w:tcW w:w="1530" w:type="dxa"/>
           </w:tcPr>
           <w:p>
             <w:pPr>
@@ -9405,7 +9276,7 @@
         </w:tc>
         <w:tc>
           <w:tcPr>
-            <w:tcW w:w="2610" w:type="dxa"/>
+            <w:tcW w:w="2570" w:type="dxa"/>
           </w:tcPr>
           <w:p>
             <w:pPr>
@@ -9414,18 +9285,26 @@
                 <w:lang w:val="da-DK"/>
               </w:rPr>
             </w:pPr>
+            <w:proofErr w:type="spellStart"/>
             <w:r>
               <w:rPr>
                 <w:lang w:val="da-DK"/>
               </w:rPr>
-              <w:t xml:space="preserve">Store </w:t>
+              <w:t>Estimation</w:t>
+            </w:r>
+            <w:proofErr w:type="spellEnd"/>
+            <w:r>
+              <w:rPr>
+                <w:lang w:val="da-DK"/>
+              </w:rPr>
+              <w:t xml:space="preserve">, Project Plans, Project </w:t>
             </w:r>
             <w:proofErr w:type="spellStart"/>
             <w:r>
               <w:rPr>
                 <w:lang w:val="da-DK"/>
               </w:rPr>
-              <w:t>Proposal</w:t>
+              <w:t>schedule</w:t>
             </w:r>
             <w:proofErr w:type="spellEnd"/>
             <w:r>
@@ -9439,48 +9318,20 @@
               <w:rPr>
                 <w:lang w:val="da-DK"/>
               </w:rPr>
-              <w:t>Estimation</w:t>
+              <w:t>Task</w:t>
             </w:r>
             <w:proofErr w:type="spellEnd"/>
             <w:r>
               <w:rPr>
                 <w:lang w:val="da-DK"/>
               </w:rPr>
-              <w:t xml:space="preserve">, Project Plans, Project </w:t>
-            </w:r>
-            <w:proofErr w:type="spellStart"/>
-            <w:r>
-              <w:rPr>
-                <w:lang w:val="da-DK"/>
-              </w:rPr>
-              <w:t>schedule</w:t>
-            </w:r>
-            <w:proofErr w:type="spellEnd"/>
-            <w:r>
-              <w:rPr>
-                <w:lang w:val="da-DK"/>
-              </w:rPr>
-              <w:t xml:space="preserve">, </w:t>
-            </w:r>
-            <w:proofErr w:type="spellStart"/>
-            <w:r>
-              <w:rPr>
-                <w:lang w:val="da-DK"/>
-              </w:rPr>
-              <w:t>Task</w:t>
-            </w:r>
-            <w:proofErr w:type="spellEnd"/>
-            <w:r>
-              <w:rPr>
-                <w:lang w:val="da-DK"/>
-              </w:rPr>
               <w:t xml:space="preserve"> list</w:t>
             </w:r>
           </w:p>
         </w:tc>
         <w:tc>
           <w:tcPr>
-            <w:tcW w:w="1710" w:type="dxa"/>
+            <w:tcW w:w="1685" w:type="dxa"/>
           </w:tcPr>
           <w:p>
             <w:pPr>
@@ -9493,7 +9344,7 @@
         </w:tc>
         <w:tc>
           <w:tcPr>
-            <w:tcW w:w="1080" w:type="dxa"/>
+            <w:tcW w:w="1066" w:type="dxa"/>
           </w:tcPr>
           <w:p>
             <w:pPr>
@@ -9527,7 +9378,7 @@
         </w:trPr>
         <w:tc>
           <w:tcPr>
-            <w:tcW w:w="1418" w:type="dxa"/>
+            <w:tcW w:w="1399" w:type="dxa"/>
             <w:vMerge/>
           </w:tcPr>
           <w:p>
@@ -9538,7 +9389,7 @@
         </w:tc>
         <w:tc>
           <w:tcPr>
-            <w:tcW w:w="1552" w:type="dxa"/>
+            <w:tcW w:w="1530" w:type="dxa"/>
           </w:tcPr>
           <w:p>
             <w:pPr>
@@ -9551,7 +9402,7 @@
         </w:tc>
         <w:tc>
           <w:tcPr>
-            <w:tcW w:w="2610" w:type="dxa"/>
+            <w:tcW w:w="2570" w:type="dxa"/>
           </w:tcPr>
           <w:p>
             <w:pPr>
@@ -9734,50 +9585,30 @@
                 <w:lang w:val="da-DK"/>
               </w:rPr>
             </w:pPr>
-            <w:r>
+          </w:p>
+        </w:tc>
+        <w:tc>
+          <w:tcPr>
+            <w:tcW w:w="1685" w:type="dxa"/>
+          </w:tcPr>
+          <w:p>
+            <w:pPr>
+              <w:pStyle w:val="bang0"/>
               <w:rPr>
                 <w:lang w:val="da-DK"/>
               </w:rPr>
-              <w:t>Mails</w:t>
-            </w:r>
-          </w:p>
-          <w:p>
-            <w:pPr>
-              <w:pStyle w:val="bang0"/>
+            </w:pPr>
+            <w:r>
               <w:rPr>
                 <w:lang w:val="da-DK"/>
               </w:rPr>
-            </w:pPr>
-            <w:r>
-              <w:rPr>
-                <w:lang w:val="da-DK"/>
-              </w:rPr>
-              <w:t>...</w:t>
-            </w:r>
-          </w:p>
-        </w:tc>
-        <w:tc>
-          <w:tcPr>
-            <w:tcW w:w="1710" w:type="dxa"/>
-          </w:tcPr>
-          <w:p>
-            <w:pPr>
-              <w:pStyle w:val="bang0"/>
-              <w:rPr>
-                <w:lang w:val="da-DK"/>
-              </w:rPr>
-            </w:pPr>
-            <w:r>
-              <w:rPr>
-                <w:lang w:val="da-DK"/>
-              </w:rPr>
               <w:t>NA</w:t>
             </w:r>
           </w:p>
         </w:tc>
         <w:tc>
           <w:tcPr>
-            <w:tcW w:w="1080" w:type="dxa"/>
+            <w:tcW w:w="1066" w:type="dxa"/>
           </w:tcPr>
           <w:p>
             <w:pPr>
@@ -9803,7 +9634,7 @@
         </w:trPr>
         <w:tc>
           <w:tcPr>
-            <w:tcW w:w="1418" w:type="dxa"/>
+            <w:tcW w:w="1399" w:type="dxa"/>
             <w:vMerge/>
           </w:tcPr>
           <w:p>
@@ -9814,7 +9645,7 @@
         </w:tc>
         <w:tc>
           <w:tcPr>
-            <w:tcW w:w="1552" w:type="dxa"/>
+            <w:tcW w:w="1530" w:type="dxa"/>
           </w:tcPr>
           <w:p>
             <w:pPr>
@@ -9827,7 +9658,7 @@
         </w:tc>
         <w:tc>
           <w:tcPr>
-            <w:tcW w:w="2610" w:type="dxa"/>
+            <w:tcW w:w="2570" w:type="dxa"/>
           </w:tcPr>
           <w:p>
             <w:pPr>
@@ -9854,7 +9685,7 @@
         </w:tc>
         <w:tc>
           <w:tcPr>
-            <w:tcW w:w="1710" w:type="dxa"/>
+            <w:tcW w:w="1685" w:type="dxa"/>
           </w:tcPr>
           <w:p>
             <w:pPr>
@@ -9873,7 +9704,7 @@
         </w:tc>
         <w:tc>
           <w:tcPr>
-            <w:tcW w:w="1080" w:type="dxa"/>
+            <w:tcW w:w="1066" w:type="dxa"/>
           </w:tcPr>
           <w:p>
             <w:pPr>
@@ -9891,31 +9722,34 @@
         </w:trPr>
         <w:tc>
           <w:tcPr>
-            <w:tcW w:w="1418" w:type="dxa"/>
-            <w:vMerge/>
-          </w:tcPr>
-          <w:p>
-            <w:pPr>
-              <w:pStyle w:val="bang0"/>
-            </w:pPr>
-          </w:p>
-        </w:tc>
-        <w:tc>
-          <w:tcPr>
-            <w:tcW w:w="1552" w:type="dxa"/>
-          </w:tcPr>
-          <w:p>
-            <w:pPr>
-              <w:pStyle w:val="bang0"/>
-            </w:pPr>
-            <w:r>
-              <w:t>User</w:t>
-            </w:r>
-          </w:p>
-        </w:tc>
-        <w:tc>
-          <w:tcPr>
-            <w:tcW w:w="2610" w:type="dxa"/>
+            <w:tcW w:w="1399" w:type="dxa"/>
+            <w:vMerge w:val="restart"/>
+          </w:tcPr>
+          <w:p>
+            <w:pPr>
+              <w:pStyle w:val="bang0"/>
+            </w:pPr>
+            <w:r>
+              <w:t>Reference</w:t>
+            </w:r>
+          </w:p>
+        </w:tc>
+        <w:tc>
+          <w:tcPr>
+            <w:tcW w:w="1530" w:type="dxa"/>
+          </w:tcPr>
+          <w:p>
+            <w:pPr>
+              <w:pStyle w:val="bang0"/>
+            </w:pPr>
+            <w:r>
+              <w:t>Process</w:t>
+            </w:r>
+          </w:p>
+        </w:tc>
+        <w:tc>
+          <w:tcPr>
+            <w:tcW w:w="2570" w:type="dxa"/>
           </w:tcPr>
           <w:p>
             <w:pPr>
@@ -9925,41 +9759,53 @@
               </w:rPr>
             </w:pPr>
             <w:r>
-              <w:t>User’s working area, store user’s owned items</w:t>
-            </w:r>
-          </w:p>
-        </w:tc>
-        <w:tc>
-          <w:tcPr>
-            <w:tcW w:w="1710" w:type="dxa"/>
-          </w:tcPr>
-          <w:p>
-            <w:pPr>
-              <w:pStyle w:val="bang0"/>
-            </w:pPr>
-            <w:r>
-              <w:t>Develop</w:t>
-            </w:r>
-          </w:p>
-        </w:tc>
-        <w:tc>
-          <w:tcPr>
-            <w:tcW w:w="1080" w:type="dxa"/>
-          </w:tcPr>
-          <w:p>
-            <w:pPr>
-              <w:pStyle w:val="bang0"/>
-            </w:pPr>
-            <w:r>
-              <w:t>Full: PM, CC</w:t>
-            </w:r>
-          </w:p>
-          <w:p>
-            <w:pPr>
-              <w:pStyle w:val="bang0"/>
-            </w:pPr>
-            <w:r>
-              <w:t>Modify: User</w:t>
+              <w:t xml:space="preserve">Store </w:t>
+            </w:r>
+            <w:r>
+              <w:t xml:space="preserve">Documents and Other materials/data </w:t>
+            </w:r>
+            <w:r>
+              <w:lastRenderedPageBreak/>
+              <w:t>supplied by customer or those support software development and production operation in the project…</w:t>
+            </w:r>
+          </w:p>
+        </w:tc>
+        <w:tc>
+          <w:tcPr>
+            <w:tcW w:w="1685" w:type="dxa"/>
+          </w:tcPr>
+          <w:p>
+            <w:pPr>
+              <w:pStyle w:val="bang0"/>
+            </w:pPr>
+            <w:r>
+              <w:lastRenderedPageBreak/>
+              <w:t>Release</w:t>
+            </w:r>
+          </w:p>
+        </w:tc>
+        <w:tc>
+          <w:tcPr>
+            <w:tcW w:w="1066" w:type="dxa"/>
+          </w:tcPr>
+          <w:p>
+            <w:pPr>
+              <w:pStyle w:val="bang0"/>
+            </w:pPr>
+            <w:r>
+              <w:t xml:space="preserve">Full: PM, </w:t>
+            </w:r>
+            <w:r>
+              <w:lastRenderedPageBreak/>
+              <w:t>CC</w:t>
+            </w:r>
+          </w:p>
+          <w:p>
+            <w:pPr>
+              <w:pStyle w:val="bang0"/>
+            </w:pPr>
+            <w:r>
+              <w:t>Modify: PIC</w:t>
             </w:r>
           </w:p>
           <w:p>
@@ -9978,53 +9824,44 @@
         </w:trPr>
         <w:tc>
           <w:tcPr>
-            <w:tcW w:w="1418" w:type="dxa"/>
-            <w:vMerge w:val="restart"/>
-          </w:tcPr>
-          <w:p>
-            <w:pPr>
-              <w:pStyle w:val="bang0"/>
-            </w:pPr>
-            <w:r>
-              <w:t>Reference</w:t>
-            </w:r>
-          </w:p>
-        </w:tc>
-        <w:tc>
-          <w:tcPr>
-            <w:tcW w:w="1552" w:type="dxa"/>
-          </w:tcPr>
-          <w:p>
-            <w:pPr>
-              <w:pStyle w:val="bang0"/>
-            </w:pPr>
-            <w:r>
-              <w:t>Process</w:t>
-            </w:r>
-          </w:p>
-        </w:tc>
-        <w:tc>
-          <w:tcPr>
-            <w:tcW w:w="2610" w:type="dxa"/>
-          </w:tcPr>
-          <w:p>
-            <w:pPr>
-              <w:pStyle w:val="bang0"/>
-              <w:rPr>
-                <w:lang w:val="da-DK"/>
-              </w:rPr>
-            </w:pPr>
-            <w:r>
-              <w:t xml:space="preserve">Store </w:t>
-            </w:r>
-            <w:r>
-              <w:t>Documents and Other materials/data supplied by customer or those support software development and production operation in the project…</w:t>
-            </w:r>
-          </w:p>
-        </w:tc>
-        <w:tc>
-          <w:tcPr>
-            <w:tcW w:w="1710" w:type="dxa"/>
+            <w:tcW w:w="1399" w:type="dxa"/>
+            <w:vMerge/>
+          </w:tcPr>
+          <w:p>
+            <w:pPr>
+              <w:pStyle w:val="bang0"/>
+            </w:pPr>
+          </w:p>
+        </w:tc>
+        <w:tc>
+          <w:tcPr>
+            <w:tcW w:w="1530" w:type="dxa"/>
+          </w:tcPr>
+          <w:p>
+            <w:pPr>
+              <w:pStyle w:val="bang0"/>
+            </w:pPr>
+            <w:r>
+              <w:t>Template</w:t>
+            </w:r>
+          </w:p>
+        </w:tc>
+        <w:tc>
+          <w:tcPr>
+            <w:tcW w:w="2570" w:type="dxa"/>
+          </w:tcPr>
+          <w:p>
+            <w:pPr>
+              <w:pStyle w:val="bang0"/>
+            </w:pPr>
+            <w:r>
+              <w:t>Store Guidelines/Standards/Forms/Templates/Checklist specified for the project usage</w:t>
+            </w:r>
+          </w:p>
+        </w:tc>
+        <w:tc>
+          <w:tcPr>
+            <w:tcW w:w="1685" w:type="dxa"/>
           </w:tcPr>
           <w:p>
             <w:pPr>
@@ -10037,7 +9874,7 @@
         </w:tc>
         <w:tc>
           <w:tcPr>
-            <w:tcW w:w="1080" w:type="dxa"/>
+            <w:tcW w:w="1066" w:type="dxa"/>
           </w:tcPr>
           <w:p>
             <w:pPr>
@@ -10071,44 +9908,62 @@
         </w:trPr>
         <w:tc>
           <w:tcPr>
-            <w:tcW w:w="1418" w:type="dxa"/>
-            <w:vMerge/>
-          </w:tcPr>
-          <w:p>
-            <w:pPr>
-              <w:pStyle w:val="bang0"/>
-            </w:pPr>
-          </w:p>
-        </w:tc>
-        <w:tc>
-          <w:tcPr>
-            <w:tcW w:w="1552" w:type="dxa"/>
-          </w:tcPr>
-          <w:p>
-            <w:pPr>
-              <w:pStyle w:val="bang0"/>
-            </w:pPr>
-            <w:r>
-              <w:t>Template</w:t>
-            </w:r>
-          </w:p>
-        </w:tc>
-        <w:tc>
-          <w:tcPr>
-            <w:tcW w:w="2610" w:type="dxa"/>
-          </w:tcPr>
-          <w:p>
-            <w:pPr>
-              <w:pStyle w:val="bang0"/>
-            </w:pPr>
-            <w:r>
-              <w:t>Store Guidelines/Standards/Forms/Templates/Checklist specified for the project usage</w:t>
-            </w:r>
-          </w:p>
-        </w:tc>
-        <w:tc>
-          <w:tcPr>
-            <w:tcW w:w="1710" w:type="dxa"/>
+            <w:tcW w:w="1399" w:type="dxa"/>
+          </w:tcPr>
+          <w:p>
+            <w:pPr>
+              <w:pStyle w:val="bang0"/>
+            </w:pPr>
+            <w:r>
+              <w:t>Final</w:t>
+            </w:r>
+          </w:p>
+        </w:tc>
+        <w:tc>
+          <w:tcPr>
+            <w:tcW w:w="1530" w:type="dxa"/>
+          </w:tcPr>
+          <w:p>
+            <w:pPr>
+              <w:pStyle w:val="bang0"/>
+            </w:pPr>
+          </w:p>
+        </w:tc>
+        <w:tc>
+          <w:tcPr>
+            <w:tcW w:w="2570" w:type="dxa"/>
+          </w:tcPr>
+          <w:p>
+            <w:pPr>
+              <w:pStyle w:val="bang0"/>
+              <w:rPr>
+                <w:color w:val="0000FF"/>
+              </w:rPr>
+            </w:pPr>
+            <w:r>
+              <w:rPr>
+                <w:lang w:val="da-DK"/>
+              </w:rPr>
+              <w:t xml:space="preserve">Final </w:t>
+            </w:r>
+            <w:proofErr w:type="spellStart"/>
+            <w:r>
+              <w:rPr>
+                <w:lang w:val="da-DK"/>
+              </w:rPr>
+              <w:t>document</w:t>
+            </w:r>
+            <w:proofErr w:type="spellEnd"/>
+          </w:p>
+          <w:p>
+            <w:pPr>
+              <w:pStyle w:val="bang0"/>
+            </w:pPr>
+          </w:p>
+        </w:tc>
+        <w:tc>
+          <w:tcPr>
+            <w:tcW w:w="1685" w:type="dxa"/>
           </w:tcPr>
           <w:p>
             <w:pPr>
@@ -10121,109 +9976,7 @@
         </w:tc>
         <w:tc>
           <w:tcPr>
-            <w:tcW w:w="1080" w:type="dxa"/>
-          </w:tcPr>
-          <w:p>
-            <w:pPr>
-              <w:pStyle w:val="bang0"/>
-            </w:pPr>
-            <w:r>
-              <w:t>Full: PM, CC</w:t>
-            </w:r>
-          </w:p>
-          <w:p>
-            <w:pPr>
-              <w:pStyle w:val="bang0"/>
-            </w:pPr>
-            <w:r>
-              <w:t>Modify: PIC</w:t>
-            </w:r>
-          </w:p>
-          <w:p>
-            <w:pPr>
-              <w:pStyle w:val="bang0"/>
-            </w:pPr>
-            <w:r>
-              <w:t>Read: All</w:t>
-            </w:r>
-          </w:p>
-        </w:tc>
-      </w:tr>
-      <w:tr>
-        <w:trPr>
-          <w:jc w:val="center"/>
-        </w:trPr>
-        <w:tc>
-          <w:tcPr>
-            <w:tcW w:w="1418" w:type="dxa"/>
-          </w:tcPr>
-          <w:p>
-            <w:pPr>
-              <w:pStyle w:val="bang0"/>
-            </w:pPr>
-            <w:r>
-              <w:t>Final</w:t>
-            </w:r>
-          </w:p>
-        </w:tc>
-        <w:tc>
-          <w:tcPr>
-            <w:tcW w:w="1552" w:type="dxa"/>
-          </w:tcPr>
-          <w:p>
-            <w:pPr>
-              <w:pStyle w:val="bang0"/>
-            </w:pPr>
-          </w:p>
-        </w:tc>
-        <w:tc>
-          <w:tcPr>
-            <w:tcW w:w="2610" w:type="dxa"/>
-          </w:tcPr>
-          <w:p>
-            <w:pPr>
-              <w:pStyle w:val="bang0"/>
-              <w:rPr>
-                <w:color w:val="0000FF"/>
-              </w:rPr>
-            </w:pPr>
-            <w:r>
-              <w:rPr>
-                <w:lang w:val="da-DK"/>
-              </w:rPr>
-              <w:t xml:space="preserve">Final </w:t>
-            </w:r>
-            <w:proofErr w:type="spellStart"/>
-            <w:r>
-              <w:rPr>
-                <w:lang w:val="da-DK"/>
-              </w:rPr>
-              <w:t>document</w:t>
-            </w:r>
-            <w:proofErr w:type="spellEnd"/>
-          </w:p>
-          <w:p>
-            <w:pPr>
-              <w:pStyle w:val="bang0"/>
-            </w:pPr>
-          </w:p>
-        </w:tc>
-        <w:tc>
-          <w:tcPr>
-            <w:tcW w:w="1710" w:type="dxa"/>
-          </w:tcPr>
-          <w:p>
-            <w:pPr>
-              <w:pStyle w:val="bang0"/>
-            </w:pPr>
-            <w:r>
-              <w:t>Release</w:t>
-            </w:r>
-          </w:p>
-        </w:tc>
-        <w:tc>
-          <w:tcPr>
-            <w:tcW w:w="1080" w:type="dxa"/>
+            <w:tcW w:w="1066" w:type="dxa"/>
           </w:tcPr>
           <w:p>
             <w:pPr>
@@ -10691,7 +10444,6 @@
     <w:p/>
     <w:p>
       <w:r>
-        <w:lastRenderedPageBreak/>
         <w:t xml:space="preserve">The original version will be numbered </w:t>
       </w:r>
       <w:r>
@@ -10738,6 +10490,7 @@
         <w:rPr>
           <w:b/>
         </w:rPr>
+        <w:lastRenderedPageBreak/>
         <w:t>Revision number</w:t>
       </w:r>
       <w:r>
@@ -13603,7 +13356,7 @@
 </file>
 
 <file path=customXml/itemProps1.xml><?xml version="1.0" encoding="utf-8"?>
-<ds:datastoreItem xmlns:ds="http://schemas.openxmlformats.org/officeDocument/2006/customXml" ds:itemID="{AD0F387F-F5FE-E44E-9745-57F7F4619A1B}">
+<ds:datastoreItem xmlns:ds="http://schemas.openxmlformats.org/officeDocument/2006/customXml" ds:itemID="{80546FE2-A818-3C48-8811-146DC1B710E8}">
   <ds:schemaRefs>
     <ds:schemaRef ds:uri="http://schemas.openxmlformats.org/officeDocument/2006/bibliography"/>
   </ds:schemaRefs>

</xml_diff>